<commit_message>
Added brake light and kill switch documentation
</commit_message>
<xml_diff>
--- a/03 - Electrical Documentation/Brakelight_and_Brakes.docx
+++ b/03 - Electrical Documentation/Brakelight_and_Brakes.docx
@@ -1,20 +1,16 @@
 
 <file path=word/document.xml><?xml version="1.0" encoding="utf-8"?>
-<w:document xmlns:wpc="http://schemas.microsoft.com/office/word/2010/wordprocessingCanvas" xmlns:cx="http://schemas.microsoft.com/office/drawing/2014/chartex" xmlns:cx1="http://schemas.microsoft.com/office/drawing/2015/9/8/chartex" xmlns:cx2="http://schemas.microsoft.com/office/drawing/2015/10/21/chartex" xmlns:cx3="http://schemas.microsoft.com/office/drawing/2016/5/9/chartex" xmlns:cx4="http://schemas.microsoft.com/office/drawing/2016/5/10/chartex" xmlns:cx5="http://schemas.microsoft.com/office/drawing/2016/5/11/chartex" xmlns:cx6="http://schemas.microsoft.com/office/drawing/2016/5/12/chartex" xmlns:cx7="http://schemas.microsoft.com/office/drawing/2016/5/13/chartex" xmlns:cx8="http://schemas.microsoft.com/office/drawing/2016/5/14/chartex" xmlns:mc="http://schemas.openxmlformats.org/markup-compatibility/2006" xmlns:aink="http://schemas.microsoft.com/office/drawing/2016/ink" xmlns:am3d="http://schemas.microsoft.com/office/drawing/2017/model3d" xmlns:o="urn:schemas-microsoft-com:office:office" xmlns:r="http://schemas.openxmlformats.org/officeDocument/2006/relationships" xmlns:m="http://schemas.openxmlformats.org/officeDocument/2006/math" xmlns:v="urn:schemas-microsoft-com:vml" xmlns:wp14="http://schemas.microsoft.com/office/word/2010/wordprocessingDrawing" xmlns:wp="http://schemas.openxmlformats.org/drawingml/2006/wordprocessingDrawing" xmlns:w10="urn:schemas-microsoft-com:office:word" xmlns:w="http://schemas.openxmlformats.org/wordprocessingml/2006/main" xmlns:w14="http://schemas.microsoft.com/office/word/2010/wordml" xmlns:w15="http://schemas.microsoft.com/office/word/2012/wordml" xmlns:w16cex="http://schemas.microsoft.com/office/word/2018/wordml/cex" xmlns:w16cid="http://schemas.microsoft.com/office/word/2016/wordml/cid" xmlns:w16="http://schemas.microsoft.com/office/word/2018/wordml" xmlns:w16sdtdh="http://schemas.microsoft.com/office/word/2020/wordml/sdtdatahash" xmlns:w16se="http://schemas.microsoft.com/office/word/2015/wordml/symex" xmlns:wpg="http://schemas.microsoft.com/office/word/2010/wordprocessingGroup" xmlns:wpi="http://schemas.microsoft.com/office/word/2010/wordprocessingInk" xmlns:wne="http://schemas.microsoft.com/office/word/2006/wordml" xmlns:wps="http://schemas.microsoft.com/office/word/2010/wordprocessingShape" mc:Ignorable="w14 w15 w16se w16cid w16 w16cex w16sdtdh wp14">
+<w:document xmlns:wpc="http://schemas.microsoft.com/office/word/2010/wordprocessingCanvas" xmlns:cx="http://schemas.microsoft.com/office/drawing/2014/chartex" xmlns:cx1="http://schemas.microsoft.com/office/drawing/2015/9/8/chartex" xmlns:cx2="http://schemas.microsoft.com/office/drawing/2015/10/21/chartex" xmlns:cx3="http://schemas.microsoft.com/office/drawing/2016/5/9/chartex" xmlns:cx4="http://schemas.microsoft.com/office/drawing/2016/5/10/chartex" xmlns:cx5="http://schemas.microsoft.com/office/drawing/2016/5/11/chartex" xmlns:cx6="http://schemas.microsoft.com/office/drawing/2016/5/12/chartex" xmlns:cx7="http://schemas.microsoft.com/office/drawing/2016/5/13/chartex" xmlns:cx8="http://schemas.microsoft.com/office/drawing/2016/5/14/chartex" xmlns:mc="http://schemas.openxmlformats.org/markup-compatibility/2006" xmlns:aink="http://schemas.microsoft.com/office/drawing/2016/ink" xmlns:am3d="http://schemas.microsoft.com/office/drawing/2017/model3d" xmlns:o="urn:schemas-microsoft-com:office:office" xmlns:oel="http://schemas.microsoft.com/office/2019/extlst" xmlns:r="http://schemas.openxmlformats.org/officeDocument/2006/relationships" xmlns:m="http://schemas.openxmlformats.org/officeDocument/2006/math" xmlns:v="urn:schemas-microsoft-com:vml" xmlns:wp14="http://schemas.microsoft.com/office/word/2010/wordprocessingDrawing" xmlns:wp="http://schemas.openxmlformats.org/drawingml/2006/wordprocessingDrawing" xmlns:w10="urn:schemas-microsoft-com:office:word" xmlns:w="http://schemas.openxmlformats.org/wordprocessingml/2006/main" xmlns:w14="http://schemas.microsoft.com/office/word/2010/wordml" xmlns:w15="http://schemas.microsoft.com/office/word/2012/wordml" xmlns:w16cex="http://schemas.microsoft.com/office/word/2018/wordml/cex" xmlns:w16cid="http://schemas.microsoft.com/office/word/2016/wordml/cid" xmlns:w16="http://schemas.microsoft.com/office/word/2018/wordml" xmlns:w16sdtdh="http://schemas.microsoft.com/office/word/2020/wordml/sdtdatahash" xmlns:w16se="http://schemas.microsoft.com/office/word/2015/wordml/symex" xmlns:wpg="http://schemas.microsoft.com/office/word/2010/wordprocessingGroup" xmlns:wpi="http://schemas.microsoft.com/office/word/2010/wordprocessingInk" xmlns:wne="http://schemas.microsoft.com/office/word/2006/wordml" xmlns:wps="http://schemas.microsoft.com/office/word/2010/wordprocessingShape" mc:Ignorable="w14 w15 w16se w16cid w16 w16cex w16sdtdh wp14">
   <w:body>
     <w:p>
       <w:pPr>
         <w:pStyle w:val="Title"/>
       </w:pPr>
+      <w:proofErr w:type="spellStart"/>
       <w:r>
-        <w:t>[</w:t>
+        <w:t>Brakelight</w:t>
       </w:r>
-      <w:r>
-        <w:t>TITLE</w:t>
-      </w:r>
-      <w:r>
-        <w:t>]</w:t>
-      </w:r>
+      <w:proofErr w:type="spellEnd"/>
     </w:p>
     <w:p>
       <w:pPr>
@@ -29,21 +25,20 @@
         <w:pStyle w:val="Subtitle"/>
       </w:pPr>
       <w:r>
-        <w:t>[</w:t>
+        <w:t xml:space="preserve">Param </w:t>
       </w:r>
+      <w:proofErr w:type="spellStart"/>
       <w:r>
-        <w:t>FULL NAME</w:t>
+        <w:t>Pithadia</w:t>
       </w:r>
-      <w:r>
-        <w:t>]</w:t>
-      </w:r>
+      <w:proofErr w:type="spellEnd"/>
     </w:p>
     <w:p>
       <w:pPr>
         <w:pStyle w:val="Subtitle"/>
       </w:pPr>
       <w:r>
-        <w:t>[mm/dd/yyyy]</w:t>
+        <w:t>2/16/2023</w:t>
       </w:r>
     </w:p>
     <w:p/>
@@ -301,7 +296,25 @@
               <w:rPr>
                 <w:rStyle w:val="Hyperlink"/>
               </w:rPr>
-              <w:t>2.0 Hardware Reference</w:t>
+              <w:t>2.0 Hard</w:t>
+            </w:r>
+            <w:r>
+              <w:rPr>
+                <w:rStyle w:val="Hyperlink"/>
+              </w:rPr>
+              <w:t>w</w:t>
+            </w:r>
+            <w:r>
+              <w:rPr>
+                <w:rStyle w:val="Hyperlink"/>
+              </w:rPr>
+              <w:t>a</w:t>
+            </w:r>
+            <w:r>
+              <w:rPr>
+                <w:rStyle w:val="Hyperlink"/>
+              </w:rPr>
+              <w:t>re Reference</w:t>
             </w:r>
             <w:r>
               <w:rPr>
@@ -362,7 +375,13 @@
               <w:rPr>
                 <w:rStyle w:val="Hyperlink"/>
               </w:rPr>
-              <w:t>2.1 [First section]</w:t>
+              <w:t xml:space="preserve">2.1 </w:t>
+            </w:r>
+            <w:r>
+              <w:rPr>
+                <w:rStyle w:val="Hyperlink"/>
+              </w:rPr>
+              <w:t>Circuit</w:t>
             </w:r>
             <w:r>
               <w:rPr>
@@ -416,55 +435,89 @@
               <w:szCs w:val="22"/>
             </w:rPr>
           </w:pPr>
-          <w:hyperlink w:anchor="_Toc73403074" w:history="1">
-            <w:r>
-              <w:rPr>
-                <w:rStyle w:val="Hyperlink"/>
-              </w:rPr>
-              <w:t>2.1.1 [Subsection]</w:t>
-            </w:r>
-            <w:r>
-              <w:rPr>
-                <w:webHidden/>
-              </w:rPr>
-              <w:tab/>
-            </w:r>
-            <w:r>
-              <w:rPr>
-                <w:webHidden/>
-              </w:rPr>
-              <w:fldChar w:fldCharType="begin"/>
-            </w:r>
-            <w:r>
-              <w:rPr>
-                <w:webHidden/>
-              </w:rPr>
-              <w:instrText xml:space="preserve"> PAGEREF _Toc73403074 \h </w:instrText>
-            </w:r>
-            <w:r>
-              <w:rPr>
-                <w:webHidden/>
-              </w:rPr>
-            </w:r>
-            <w:r>
-              <w:rPr>
-                <w:webHidden/>
-              </w:rPr>
-              <w:fldChar w:fldCharType="separate"/>
-            </w:r>
-            <w:r>
-              <w:rPr>
-                <w:webHidden/>
-              </w:rPr>
-              <w:t>3</w:t>
-            </w:r>
-            <w:r>
-              <w:rPr>
-                <w:webHidden/>
-              </w:rPr>
-              <w:fldChar w:fldCharType="end"/>
-            </w:r>
-          </w:hyperlink>
+          <w:r>
+            <w:fldChar w:fldCharType="begin"/>
+          </w:r>
+          <w:r>
+            <w:instrText>HYPERLINK \l "_Toc73403074"</w:instrText>
+          </w:r>
+          <w:r>
+            <w:fldChar w:fldCharType="separate"/>
+          </w:r>
+          <w:r>
+            <w:rPr>
+              <w:rStyle w:val="Hyperlink"/>
+            </w:rPr>
+            <w:t>2</w:t>
+          </w:r>
+          <w:r>
+            <w:rPr>
+              <w:rStyle w:val="Hyperlink"/>
+            </w:rPr>
+            <w:t>.</w:t>
+          </w:r>
+          <w:r>
+            <w:rPr>
+              <w:rStyle w:val="Hyperlink"/>
+            </w:rPr>
+            <w:t xml:space="preserve">1.1 </w:t>
+          </w:r>
+          <w:r>
+            <w:rPr>
+              <w:rStyle w:val="Hyperlink"/>
+            </w:rPr>
+            <w:t>W</w:t>
+          </w:r>
+          <w:r>
+            <w:rPr>
+              <w:rStyle w:val="Hyperlink"/>
+            </w:rPr>
+            <w:t>iring</w:t>
+          </w:r>
+          <w:r>
+            <w:rPr>
+              <w:webHidden/>
+            </w:rPr>
+            <w:tab/>
+          </w:r>
+          <w:r>
+            <w:rPr>
+              <w:webHidden/>
+            </w:rPr>
+            <w:fldChar w:fldCharType="begin"/>
+          </w:r>
+          <w:r>
+            <w:rPr>
+              <w:webHidden/>
+            </w:rPr>
+            <w:instrText xml:space="preserve"> PAGEREF _Toc73403074 \h </w:instrText>
+          </w:r>
+          <w:r>
+            <w:rPr>
+              <w:webHidden/>
+            </w:rPr>
+          </w:r>
+          <w:r>
+            <w:rPr>
+              <w:webHidden/>
+            </w:rPr>
+            <w:fldChar w:fldCharType="separate"/>
+          </w:r>
+          <w:r>
+            <w:rPr>
+              <w:webHidden/>
+            </w:rPr>
+            <w:t>3</w:t>
+          </w:r>
+          <w:r>
+            <w:rPr>
+              <w:webHidden/>
+            </w:rPr>
+            <w:fldChar w:fldCharType="end"/>
+          </w:r>
+          <w:r>
+            <w:fldChar w:fldCharType="end"/>
+          </w:r>
         </w:p>
         <w:p>
           <w:pPr>
@@ -691,11 +744,36 @@
     </w:p>
     <w:p>
       <w:r>
-        <w:t xml:space="preserve">This is an introduction detailing the purpose of the project as well as some basic background. </w:t>
+        <w:t xml:space="preserve">We use one </w:t>
+      </w:r>
+      <w:hyperlink r:id="rId8" w:history="1">
+        <w:r>
+          <w:rPr>
+            <w:rStyle w:val="Hyperlink"/>
+          </w:rPr>
+          <w:t>red brake light</w:t>
+        </w:r>
+      </w:hyperlink>
+      <w:r>
+        <w:t xml:space="preserve"> (red LED and red lens) on the back of the car</w:t>
       </w:r>
       <w:bookmarkStart w:id="4" w:name="_Toc71665473"/>
       <w:bookmarkStart w:id="5" w:name="_Toc73395146"/>
       <w:bookmarkStart w:id="6" w:name="_Toc73403071"/>
+      <w:r>
+        <w:t xml:space="preserve">, connected to the brakes through two </w:t>
+      </w:r>
+      <w:hyperlink r:id="rId9" w:history="1">
+        <w:r>
+          <w:rPr>
+            <w:rStyle w:val="Hyperlink"/>
+          </w:rPr>
+          <w:t>hydraulic brake light switches</w:t>
+        </w:r>
+      </w:hyperlink>
+      <w:r>
+        <w:t xml:space="preserve">. </w:t>
+      </w:r>
     </w:p>
     <w:p>
       <w:pPr>
@@ -715,7 +793,7 @@
       <w:r>
         <w:t>Ryan Chen (</w:t>
       </w:r>
-      <w:hyperlink r:id="rId8" w:history="1">
+      <w:hyperlink r:id="rId10" w:history="1">
         <w:r>
           <w:rPr>
             <w:rStyle w:val="Hyperlink"/>
@@ -724,8 +802,13 @@
         </w:r>
       </w:hyperlink>
       <w:r>
-        <w:t>): Created documentation standard</w:t>
+        <w:t xml:space="preserve">): Created documentation </w:t>
       </w:r>
+      <w:proofErr w:type="gramStart"/>
+      <w:r>
+        <w:t>standard</w:t>
+      </w:r>
+      <w:proofErr w:type="gramEnd"/>
     </w:p>
     <w:p>
       <w:pPr>
@@ -744,27 +827,146 @@
       </w:pPr>
       <w:bookmarkStart w:id="8" w:name="_Toc73403073"/>
       <w:r>
-        <w:t xml:space="preserve"> [</w:t>
-      </w:r>
-      <w:r>
-        <w:t>First section</w:t>
-      </w:r>
-      <w:r>
-        <w:t>]</w:t>
+        <w:t xml:space="preserve"> </w:t>
       </w:r>
       <w:bookmarkEnd w:id="8"/>
+      <w:r>
+        <w:t>Circuit</w:t>
+      </w:r>
       <w:r>
         <w:t xml:space="preserve"> </w:t>
       </w:r>
     </w:p>
+    <w:p>
+      <w:r>
+        <w:rPr>
+          <w:noProof/>
+        </w:rPr>
+        <w:drawing>
+          <wp:inline distT="0" distB="0" distL="0" distR="0" wp14:anchorId="54BB498B" wp14:editId="39C1F2AE">
+            <wp:extent cx="6712299" cy="2210708"/>
+            <wp:effectExtent l="0" t="0" r="0" b="0"/>
+            <wp:docPr id="1" name="Picture 1" descr="Diagram&#10;&#10;Description automatically generated"/>
+            <wp:cNvGraphicFramePr>
+              <a:graphicFrameLocks xmlns:a="http://schemas.openxmlformats.org/drawingml/2006/main" noChangeAspect="1"/>
+            </wp:cNvGraphicFramePr>
+            <a:graphic xmlns:a="http://schemas.openxmlformats.org/drawingml/2006/main">
+              <a:graphicData uri="http://schemas.openxmlformats.org/drawingml/2006/picture">
+                <pic:pic xmlns:pic="http://schemas.openxmlformats.org/drawingml/2006/picture">
+                  <pic:nvPicPr>
+                    <pic:cNvPr id="1" name="Picture 1" descr="Diagram&#10;&#10;Description automatically generated"/>
+                    <pic:cNvPicPr/>
+                  </pic:nvPicPr>
+                  <pic:blipFill>
+                    <a:blip r:embed="rId11" cstate="print">
+                      <a:extLst>
+                        <a:ext uri="{28A0092B-C50C-407E-A947-70E740481C1C}">
+                          <a14:useLocalDpi xmlns:a14="http://schemas.microsoft.com/office/drawing/2010/main" val="0"/>
+                        </a:ext>
+                      </a:extLst>
+                    </a:blip>
+                    <a:stretch>
+                      <a:fillRect/>
+                    </a:stretch>
+                  </pic:blipFill>
+                  <pic:spPr>
+                    <a:xfrm>
+                      <a:off x="0" y="0"/>
+                      <a:ext cx="6719134" cy="2212959"/>
+                    </a:xfrm>
+                    <a:prstGeom prst="rect">
+                      <a:avLst/>
+                    </a:prstGeom>
+                  </pic:spPr>
+                </pic:pic>
+              </a:graphicData>
+            </a:graphic>
+          </wp:inline>
+        </w:drawing>
+      </w:r>
+    </w:p>
+    <w:p>
+      <w:r>
+        <w:t>The brake light will turn on if pressure is detected in either switch, closing the switch and completing the path between the battery and the light, that is why the two brake switches are wired in parallel, and the battery and light are in series.</w:t>
+      </w:r>
+      <w:r>
+        <w:t xml:space="preserve"> For installing the brake switches, please talk to the breaks lead.</w:t>
+      </w:r>
+    </w:p>
     <w:p/>
     <w:p>
+      <w:r>
+        <w:rPr>
+          <w:noProof/>
+        </w:rPr>
+        <w:drawing>
+          <wp:inline distT="0" distB="0" distL="0" distR="0" wp14:anchorId="7173479B" wp14:editId="2D88A92B">
+            <wp:extent cx="2964264" cy="2117331"/>
+            <wp:effectExtent l="0" t="0" r="0" b="3810"/>
+            <wp:docPr id="2" name="Picture 2" descr="Diagram, schematic&#10;&#10;Description automatically generated"/>
+            <wp:cNvGraphicFramePr>
+              <a:graphicFrameLocks xmlns:a="http://schemas.openxmlformats.org/drawingml/2006/main" noChangeAspect="1"/>
+            </wp:cNvGraphicFramePr>
+            <a:graphic xmlns:a="http://schemas.openxmlformats.org/drawingml/2006/main">
+              <a:graphicData uri="http://schemas.openxmlformats.org/drawingml/2006/picture">
+                <pic:pic xmlns:pic="http://schemas.openxmlformats.org/drawingml/2006/picture">
+                  <pic:nvPicPr>
+                    <pic:cNvPr id="2" name="Picture 2" descr="Diagram, schematic&#10;&#10;Description automatically generated"/>
+                    <pic:cNvPicPr/>
+                  </pic:nvPicPr>
+                  <pic:blipFill>
+                    <a:blip r:embed="rId12" cstate="print">
+                      <a:extLst>
+                        <a:ext uri="{28A0092B-C50C-407E-A947-70E740481C1C}">
+                          <a14:useLocalDpi xmlns:a14="http://schemas.microsoft.com/office/drawing/2010/main" val="0"/>
+                        </a:ext>
+                      </a:extLst>
+                    </a:blip>
+                    <a:stretch>
+                      <a:fillRect/>
+                    </a:stretch>
+                  </pic:blipFill>
+                  <pic:spPr>
+                    <a:xfrm>
+                      <a:off x="0" y="0"/>
+                      <a:ext cx="2983329" cy="2130949"/>
+                    </a:xfrm>
+                    <a:prstGeom prst="rect">
+                      <a:avLst/>
+                    </a:prstGeom>
+                  </pic:spPr>
+                </pic:pic>
+              </a:graphicData>
+            </a:graphic>
+          </wp:inline>
+        </w:drawing>
+      </w:r>
+    </w:p>
+    <w:p>
+      <w:r>
+        <w:t xml:space="preserve">We can also include two </w:t>
+      </w:r>
+      <w:r>
+        <w:t>brake pressure sensors, but that is up to the discretion of the breaks lead.</w:t>
+      </w:r>
+    </w:p>
+    <w:p>
       <w:pPr>
         <w:pStyle w:val="Heading3"/>
       </w:pPr>
-      <w:bookmarkStart w:id="9" w:name="_Toc73403074"/>
       <w:r>
-        <w:t>[Subsection]</w:t>
+        <w:t>Wiring</w:t>
+      </w:r>
+    </w:p>
+    <w:p/>
+    <w:p>
+      <w:pPr>
+        <w:pStyle w:val="Heading1"/>
+      </w:pPr>
+      <w:bookmarkStart w:id="9" w:name="_Toc73403075"/>
+      <w:r>
+        <w:lastRenderedPageBreak/>
+        <w:t>Software Theory of Operation</w:t>
       </w:r>
       <w:bookmarkEnd w:id="9"/>
     </w:p>
@@ -773,10 +975,10 @@
       <w:pPr>
         <w:pStyle w:val="Heading1"/>
       </w:pPr>
-      <w:bookmarkStart w:id="10" w:name="_Toc73403075"/>
+      <w:bookmarkStart w:id="10" w:name="_Toc73403076"/>
       <w:r>
         <w:lastRenderedPageBreak/>
-        <w:t>Software Theory of Operation</w:t>
+        <w:t>References</w:t>
       </w:r>
       <w:bookmarkEnd w:id="10"/>
     </w:p>
@@ -785,24 +987,12 @@
       <w:pPr>
         <w:pStyle w:val="Heading1"/>
       </w:pPr>
-      <w:bookmarkStart w:id="11" w:name="_Toc73403076"/>
-      <w:r>
-        <w:lastRenderedPageBreak/>
-        <w:t>References</w:t>
-      </w:r>
-      <w:bookmarkEnd w:id="11"/>
-    </w:p>
-    <w:p/>
-    <w:p>
-      <w:pPr>
-        <w:pStyle w:val="Heading1"/>
-      </w:pPr>
-      <w:bookmarkStart w:id="12" w:name="_Toc73403077"/>
+      <w:bookmarkStart w:id="11" w:name="_Toc73403077"/>
       <w:r>
         <w:lastRenderedPageBreak/>
         <w:t>Revision History</w:t>
       </w:r>
-      <w:bookmarkEnd w:id="12"/>
+      <w:bookmarkEnd w:id="11"/>
     </w:p>
     <w:p>
       <w:pPr>
@@ -835,10 +1025,30 @@
         <w:t>2/22/2021 (Ryan Chen) – Updated automatic lists for template.</w:t>
       </w:r>
     </w:p>
-    <w:p/>
-    <w:p/>
+    <w:p>
+      <w:pPr>
+        <w:ind w:firstLine="0"/>
+      </w:pPr>
+      <w:r>
+        <w:t xml:space="preserve">2/16/2023 (Param </w:t>
+      </w:r>
+      <w:proofErr w:type="spellStart"/>
+      <w:r>
+        <w:t>Pithadia</w:t>
+      </w:r>
+      <w:proofErr w:type="spellEnd"/>
+      <w:r>
+        <w:t xml:space="preserve">) – Added </w:t>
+      </w:r>
+      <w:r>
+        <w:t>circuit section and hyperlinks for parts.</w:t>
+      </w:r>
+      <w:r>
+        <w:t xml:space="preserve"> </w:t>
+      </w:r>
+    </w:p>
     <w:sectPr>
-      <w:footerReference w:type="default" r:id="rId9"/>
+      <w:footerReference w:type="default" r:id="rId13"/>
       <w:pgSz w:w="12240" w:h="15840"/>
       <w:pgMar w:top="720" w:right="720" w:bottom="720" w:left="720" w:header="720" w:footer="144" w:gutter="0"/>
       <w:cols w:space="720"/>
@@ -849,7 +1059,7 @@
 </file>
 
 <file path=word/endnotes.xml><?xml version="1.0" encoding="utf-8"?>
-<w:endnotes xmlns:wpc="http://schemas.microsoft.com/office/word/2010/wordprocessingCanvas" xmlns:cx="http://schemas.microsoft.com/office/drawing/2014/chartex" xmlns:cx1="http://schemas.microsoft.com/office/drawing/2015/9/8/chartex" xmlns:cx2="http://schemas.microsoft.com/office/drawing/2015/10/21/chartex" xmlns:cx3="http://schemas.microsoft.com/office/drawing/2016/5/9/chartex" xmlns:cx4="http://schemas.microsoft.com/office/drawing/2016/5/10/chartex" xmlns:cx5="http://schemas.microsoft.com/office/drawing/2016/5/11/chartex" xmlns:cx6="http://schemas.microsoft.com/office/drawing/2016/5/12/chartex" xmlns:cx7="http://schemas.microsoft.com/office/drawing/2016/5/13/chartex" xmlns:cx8="http://schemas.microsoft.com/office/drawing/2016/5/14/chartex" xmlns:mc="http://schemas.openxmlformats.org/markup-compatibility/2006" xmlns:aink="http://schemas.microsoft.com/office/drawing/2016/ink" xmlns:am3d="http://schemas.microsoft.com/office/drawing/2017/model3d" xmlns:o="urn:schemas-microsoft-com:office:office" xmlns:r="http://schemas.openxmlformats.org/officeDocument/2006/relationships" xmlns:m="http://schemas.openxmlformats.org/officeDocument/2006/math" xmlns:v="urn:schemas-microsoft-com:vml" xmlns:wp14="http://schemas.microsoft.com/office/word/2010/wordprocessingDrawing" xmlns:wp="http://schemas.openxmlformats.org/drawingml/2006/wordprocessingDrawing" xmlns:w10="urn:schemas-microsoft-com:office:word" xmlns:w="http://schemas.openxmlformats.org/wordprocessingml/2006/main" xmlns:w14="http://schemas.microsoft.com/office/word/2010/wordml" xmlns:w15="http://schemas.microsoft.com/office/word/2012/wordml" xmlns:w16cex="http://schemas.microsoft.com/office/word/2018/wordml/cex" xmlns:w16cid="http://schemas.microsoft.com/office/word/2016/wordml/cid" xmlns:w16="http://schemas.microsoft.com/office/word/2018/wordml" xmlns:w16sdtdh="http://schemas.microsoft.com/office/word/2020/wordml/sdtdatahash" xmlns:w16se="http://schemas.microsoft.com/office/word/2015/wordml/symex" xmlns:wpg="http://schemas.microsoft.com/office/word/2010/wordprocessingGroup" xmlns:wpi="http://schemas.microsoft.com/office/word/2010/wordprocessingInk" xmlns:wne="http://schemas.microsoft.com/office/word/2006/wordml" xmlns:wps="http://schemas.microsoft.com/office/word/2010/wordprocessingShape" mc:Ignorable="w14 w15 w16se w16cid w16 w16cex w16sdtdh wp14">
+<w:endnotes xmlns:wpc="http://schemas.microsoft.com/office/word/2010/wordprocessingCanvas" xmlns:cx="http://schemas.microsoft.com/office/drawing/2014/chartex" xmlns:cx1="http://schemas.microsoft.com/office/drawing/2015/9/8/chartex" xmlns:cx2="http://schemas.microsoft.com/office/drawing/2015/10/21/chartex" xmlns:cx3="http://schemas.microsoft.com/office/drawing/2016/5/9/chartex" xmlns:cx4="http://schemas.microsoft.com/office/drawing/2016/5/10/chartex" xmlns:cx5="http://schemas.microsoft.com/office/drawing/2016/5/11/chartex" xmlns:cx6="http://schemas.microsoft.com/office/drawing/2016/5/12/chartex" xmlns:cx7="http://schemas.microsoft.com/office/drawing/2016/5/13/chartex" xmlns:cx8="http://schemas.microsoft.com/office/drawing/2016/5/14/chartex" xmlns:mc="http://schemas.openxmlformats.org/markup-compatibility/2006" xmlns:aink="http://schemas.microsoft.com/office/drawing/2016/ink" xmlns:am3d="http://schemas.microsoft.com/office/drawing/2017/model3d" xmlns:o="urn:schemas-microsoft-com:office:office" xmlns:oel="http://schemas.microsoft.com/office/2019/extlst" xmlns:r="http://schemas.openxmlformats.org/officeDocument/2006/relationships" xmlns:m="http://schemas.openxmlformats.org/officeDocument/2006/math" xmlns:v="urn:schemas-microsoft-com:vml" xmlns:wp14="http://schemas.microsoft.com/office/word/2010/wordprocessingDrawing" xmlns:wp="http://schemas.openxmlformats.org/drawingml/2006/wordprocessingDrawing" xmlns:w10="urn:schemas-microsoft-com:office:word" xmlns:w="http://schemas.openxmlformats.org/wordprocessingml/2006/main" xmlns:w14="http://schemas.microsoft.com/office/word/2010/wordml" xmlns:w15="http://schemas.microsoft.com/office/word/2012/wordml" xmlns:w16cex="http://schemas.microsoft.com/office/word/2018/wordml/cex" xmlns:w16cid="http://schemas.microsoft.com/office/word/2016/wordml/cid" xmlns:w16="http://schemas.microsoft.com/office/word/2018/wordml" xmlns:w16sdtdh="http://schemas.microsoft.com/office/word/2020/wordml/sdtdatahash" xmlns:w16se="http://schemas.microsoft.com/office/word/2015/wordml/symex" xmlns:wpg="http://schemas.microsoft.com/office/word/2010/wordprocessingGroup" xmlns:wpi="http://schemas.microsoft.com/office/word/2010/wordprocessingInk" xmlns:wne="http://schemas.microsoft.com/office/word/2006/wordml" xmlns:wps="http://schemas.microsoft.com/office/word/2010/wordprocessingShape" mc:Ignorable="w14 w15 w16se w16cid w16 w16cex w16sdtdh wp14">
   <w:endnote w:type="separator" w:id="-1">
     <w:p>
       <w:pPr>
@@ -876,7 +1086,7 @@
 </file>
 
 <file path=word/footer1.xml><?xml version="1.0" encoding="utf-8"?>
-<w:ftr xmlns:wpc="http://schemas.microsoft.com/office/word/2010/wordprocessingCanvas" xmlns:cx="http://schemas.microsoft.com/office/drawing/2014/chartex" xmlns:cx1="http://schemas.microsoft.com/office/drawing/2015/9/8/chartex" xmlns:cx2="http://schemas.microsoft.com/office/drawing/2015/10/21/chartex" xmlns:cx3="http://schemas.microsoft.com/office/drawing/2016/5/9/chartex" xmlns:cx4="http://schemas.microsoft.com/office/drawing/2016/5/10/chartex" xmlns:cx5="http://schemas.microsoft.com/office/drawing/2016/5/11/chartex" xmlns:cx6="http://schemas.microsoft.com/office/drawing/2016/5/12/chartex" xmlns:cx7="http://schemas.microsoft.com/office/drawing/2016/5/13/chartex" xmlns:cx8="http://schemas.microsoft.com/office/drawing/2016/5/14/chartex" xmlns:mc="http://schemas.openxmlformats.org/markup-compatibility/2006" xmlns:aink="http://schemas.microsoft.com/office/drawing/2016/ink" xmlns:am3d="http://schemas.microsoft.com/office/drawing/2017/model3d" xmlns:o="urn:schemas-microsoft-com:office:office" xmlns:r="http://schemas.openxmlformats.org/officeDocument/2006/relationships" xmlns:m="http://schemas.openxmlformats.org/officeDocument/2006/math" xmlns:v="urn:schemas-microsoft-com:vml" xmlns:wp14="http://schemas.microsoft.com/office/word/2010/wordprocessingDrawing" xmlns:wp="http://schemas.openxmlformats.org/drawingml/2006/wordprocessingDrawing" xmlns:w10="urn:schemas-microsoft-com:office:word" xmlns:w="http://schemas.openxmlformats.org/wordprocessingml/2006/main" xmlns:w14="http://schemas.microsoft.com/office/word/2010/wordml" xmlns:w15="http://schemas.microsoft.com/office/word/2012/wordml" xmlns:w16cex="http://schemas.microsoft.com/office/word/2018/wordml/cex" xmlns:w16cid="http://schemas.microsoft.com/office/word/2016/wordml/cid" xmlns:w16="http://schemas.microsoft.com/office/word/2018/wordml" xmlns:w16sdtdh="http://schemas.microsoft.com/office/word/2020/wordml/sdtdatahash" xmlns:w16se="http://schemas.microsoft.com/office/word/2015/wordml/symex" xmlns:wpg="http://schemas.microsoft.com/office/word/2010/wordprocessingGroup" xmlns:wpi="http://schemas.microsoft.com/office/word/2010/wordprocessingInk" xmlns:wne="http://schemas.microsoft.com/office/word/2006/wordml" xmlns:wps="http://schemas.microsoft.com/office/word/2010/wordprocessingShape" mc:Ignorable="w14 w15 w16se w16cid w16 w16cex w16sdtdh wp14">
+<w:ftr xmlns:wpc="http://schemas.microsoft.com/office/word/2010/wordprocessingCanvas" xmlns:cx="http://schemas.microsoft.com/office/drawing/2014/chartex" xmlns:cx1="http://schemas.microsoft.com/office/drawing/2015/9/8/chartex" xmlns:cx2="http://schemas.microsoft.com/office/drawing/2015/10/21/chartex" xmlns:cx3="http://schemas.microsoft.com/office/drawing/2016/5/9/chartex" xmlns:cx4="http://schemas.microsoft.com/office/drawing/2016/5/10/chartex" xmlns:cx5="http://schemas.microsoft.com/office/drawing/2016/5/11/chartex" xmlns:cx6="http://schemas.microsoft.com/office/drawing/2016/5/12/chartex" xmlns:cx7="http://schemas.microsoft.com/office/drawing/2016/5/13/chartex" xmlns:cx8="http://schemas.microsoft.com/office/drawing/2016/5/14/chartex" xmlns:mc="http://schemas.openxmlformats.org/markup-compatibility/2006" xmlns:aink="http://schemas.microsoft.com/office/drawing/2016/ink" xmlns:am3d="http://schemas.microsoft.com/office/drawing/2017/model3d" xmlns:o="urn:schemas-microsoft-com:office:office" xmlns:oel="http://schemas.microsoft.com/office/2019/extlst" xmlns:r="http://schemas.openxmlformats.org/officeDocument/2006/relationships" xmlns:m="http://schemas.openxmlformats.org/officeDocument/2006/math" xmlns:v="urn:schemas-microsoft-com:vml" xmlns:wp14="http://schemas.microsoft.com/office/word/2010/wordprocessingDrawing" xmlns:wp="http://schemas.openxmlformats.org/drawingml/2006/wordprocessingDrawing" xmlns:w10="urn:schemas-microsoft-com:office:word" xmlns:w="http://schemas.openxmlformats.org/wordprocessingml/2006/main" xmlns:w14="http://schemas.microsoft.com/office/word/2010/wordml" xmlns:w15="http://schemas.microsoft.com/office/word/2012/wordml" xmlns:w16cex="http://schemas.microsoft.com/office/word/2018/wordml/cex" xmlns:w16cid="http://schemas.microsoft.com/office/word/2016/wordml/cid" xmlns:w16="http://schemas.microsoft.com/office/word/2018/wordml" xmlns:w16sdtdh="http://schemas.microsoft.com/office/word/2020/wordml/sdtdatahash" xmlns:w16se="http://schemas.microsoft.com/office/word/2015/wordml/symex" xmlns:wpg="http://schemas.microsoft.com/office/word/2010/wordprocessingGroup" xmlns:wpi="http://schemas.microsoft.com/office/word/2010/wordprocessingInk" xmlns:wne="http://schemas.microsoft.com/office/word/2006/wordml" xmlns:wps="http://schemas.microsoft.com/office/word/2010/wordprocessingShape" mc:Ignorable="w14 w15 w16se w16cid w16 w16cex w16sdtdh wp14">
   <w:sdt>
     <w:sdtPr>
       <w:id w:val="-1891412433"/>
@@ -925,7 +1135,7 @@
 </file>
 
 <file path=word/footnotes.xml><?xml version="1.0" encoding="utf-8"?>
-<w:footnotes xmlns:wpc="http://schemas.microsoft.com/office/word/2010/wordprocessingCanvas" xmlns:cx="http://schemas.microsoft.com/office/drawing/2014/chartex" xmlns:cx1="http://schemas.microsoft.com/office/drawing/2015/9/8/chartex" xmlns:cx2="http://schemas.microsoft.com/office/drawing/2015/10/21/chartex" xmlns:cx3="http://schemas.microsoft.com/office/drawing/2016/5/9/chartex" xmlns:cx4="http://schemas.microsoft.com/office/drawing/2016/5/10/chartex" xmlns:cx5="http://schemas.microsoft.com/office/drawing/2016/5/11/chartex" xmlns:cx6="http://schemas.microsoft.com/office/drawing/2016/5/12/chartex" xmlns:cx7="http://schemas.microsoft.com/office/drawing/2016/5/13/chartex" xmlns:cx8="http://schemas.microsoft.com/office/drawing/2016/5/14/chartex" xmlns:mc="http://schemas.openxmlformats.org/markup-compatibility/2006" xmlns:aink="http://schemas.microsoft.com/office/drawing/2016/ink" xmlns:am3d="http://schemas.microsoft.com/office/drawing/2017/model3d" xmlns:o="urn:schemas-microsoft-com:office:office" xmlns:r="http://schemas.openxmlformats.org/officeDocument/2006/relationships" xmlns:m="http://schemas.openxmlformats.org/officeDocument/2006/math" xmlns:v="urn:schemas-microsoft-com:vml" xmlns:wp14="http://schemas.microsoft.com/office/word/2010/wordprocessingDrawing" xmlns:wp="http://schemas.openxmlformats.org/drawingml/2006/wordprocessingDrawing" xmlns:w10="urn:schemas-microsoft-com:office:word" xmlns:w="http://schemas.openxmlformats.org/wordprocessingml/2006/main" xmlns:w14="http://schemas.microsoft.com/office/word/2010/wordml" xmlns:w15="http://schemas.microsoft.com/office/word/2012/wordml" xmlns:w16cex="http://schemas.microsoft.com/office/word/2018/wordml/cex" xmlns:w16cid="http://schemas.microsoft.com/office/word/2016/wordml/cid" xmlns:w16="http://schemas.microsoft.com/office/word/2018/wordml" xmlns:w16sdtdh="http://schemas.microsoft.com/office/word/2020/wordml/sdtdatahash" xmlns:w16se="http://schemas.microsoft.com/office/word/2015/wordml/symex" xmlns:wpg="http://schemas.microsoft.com/office/word/2010/wordprocessingGroup" xmlns:wpi="http://schemas.microsoft.com/office/word/2010/wordprocessingInk" xmlns:wne="http://schemas.microsoft.com/office/word/2006/wordml" xmlns:wps="http://schemas.microsoft.com/office/word/2010/wordprocessingShape" mc:Ignorable="w14 w15 w16se w16cid w16 w16cex w16sdtdh wp14">
+<w:footnotes xmlns:wpc="http://schemas.microsoft.com/office/word/2010/wordprocessingCanvas" xmlns:cx="http://schemas.microsoft.com/office/drawing/2014/chartex" xmlns:cx1="http://schemas.microsoft.com/office/drawing/2015/9/8/chartex" xmlns:cx2="http://schemas.microsoft.com/office/drawing/2015/10/21/chartex" xmlns:cx3="http://schemas.microsoft.com/office/drawing/2016/5/9/chartex" xmlns:cx4="http://schemas.microsoft.com/office/drawing/2016/5/10/chartex" xmlns:cx5="http://schemas.microsoft.com/office/drawing/2016/5/11/chartex" xmlns:cx6="http://schemas.microsoft.com/office/drawing/2016/5/12/chartex" xmlns:cx7="http://schemas.microsoft.com/office/drawing/2016/5/13/chartex" xmlns:cx8="http://schemas.microsoft.com/office/drawing/2016/5/14/chartex" xmlns:mc="http://schemas.openxmlformats.org/markup-compatibility/2006" xmlns:aink="http://schemas.microsoft.com/office/drawing/2016/ink" xmlns:am3d="http://schemas.microsoft.com/office/drawing/2017/model3d" xmlns:o="urn:schemas-microsoft-com:office:office" xmlns:oel="http://schemas.microsoft.com/office/2019/extlst" xmlns:r="http://schemas.openxmlformats.org/officeDocument/2006/relationships" xmlns:m="http://schemas.openxmlformats.org/officeDocument/2006/math" xmlns:v="urn:schemas-microsoft-com:vml" xmlns:wp14="http://schemas.microsoft.com/office/word/2010/wordprocessingDrawing" xmlns:wp="http://schemas.openxmlformats.org/drawingml/2006/wordprocessingDrawing" xmlns:w10="urn:schemas-microsoft-com:office:word" xmlns:w="http://schemas.openxmlformats.org/wordprocessingml/2006/main" xmlns:w14="http://schemas.microsoft.com/office/word/2010/wordml" xmlns:w15="http://schemas.microsoft.com/office/word/2012/wordml" xmlns:w16cex="http://schemas.microsoft.com/office/word/2018/wordml/cex" xmlns:w16cid="http://schemas.microsoft.com/office/word/2016/wordml/cid" xmlns:w16="http://schemas.microsoft.com/office/word/2018/wordml" xmlns:w16sdtdh="http://schemas.microsoft.com/office/word/2020/wordml/sdtdatahash" xmlns:w16se="http://schemas.microsoft.com/office/word/2015/wordml/symex" xmlns:wpg="http://schemas.microsoft.com/office/word/2010/wordprocessingGroup" xmlns:wpi="http://schemas.microsoft.com/office/word/2010/wordprocessingInk" xmlns:wne="http://schemas.microsoft.com/office/word/2006/wordml" xmlns:wps="http://schemas.microsoft.com/office/word/2010/wordprocessingShape" mc:Ignorable="w14 w15 w16se w16cid w16 w16cex w16sdtdh wp14">
   <w:footnote w:type="separator" w:id="-1">
     <w:p>
       <w:pPr>
@@ -952,7 +1162,7 @@
 </file>
 
 <file path=word/numbering.xml><?xml version="1.0" encoding="utf-8"?>
-<w:numbering xmlns:wpc="http://schemas.microsoft.com/office/word/2010/wordprocessingCanvas" xmlns:cx="http://schemas.microsoft.com/office/drawing/2014/chartex" xmlns:cx1="http://schemas.microsoft.com/office/drawing/2015/9/8/chartex" xmlns:cx2="http://schemas.microsoft.com/office/drawing/2015/10/21/chartex" xmlns:cx3="http://schemas.microsoft.com/office/drawing/2016/5/9/chartex" xmlns:cx4="http://schemas.microsoft.com/office/drawing/2016/5/10/chartex" xmlns:cx5="http://schemas.microsoft.com/office/drawing/2016/5/11/chartex" xmlns:cx6="http://schemas.microsoft.com/office/drawing/2016/5/12/chartex" xmlns:cx7="http://schemas.microsoft.com/office/drawing/2016/5/13/chartex" xmlns:cx8="http://schemas.microsoft.com/office/drawing/2016/5/14/chartex" xmlns:mc="http://schemas.openxmlformats.org/markup-compatibility/2006" xmlns:aink="http://schemas.microsoft.com/office/drawing/2016/ink" xmlns:am3d="http://schemas.microsoft.com/office/drawing/2017/model3d" xmlns:o="urn:schemas-microsoft-com:office:office" xmlns:r="http://schemas.openxmlformats.org/officeDocument/2006/relationships" xmlns:m="http://schemas.openxmlformats.org/officeDocument/2006/math" xmlns:v="urn:schemas-microsoft-com:vml" xmlns:wp14="http://schemas.microsoft.com/office/word/2010/wordprocessingDrawing" xmlns:wp="http://schemas.openxmlformats.org/drawingml/2006/wordprocessingDrawing" xmlns:w10="urn:schemas-microsoft-com:office:word" xmlns:w="http://schemas.openxmlformats.org/wordprocessingml/2006/main" xmlns:w14="http://schemas.microsoft.com/office/word/2010/wordml" xmlns:w15="http://schemas.microsoft.com/office/word/2012/wordml" xmlns:w16cex="http://schemas.microsoft.com/office/word/2018/wordml/cex" xmlns:w16cid="http://schemas.microsoft.com/office/word/2016/wordml/cid" xmlns:w16="http://schemas.microsoft.com/office/word/2018/wordml" xmlns:w16sdtdh="http://schemas.microsoft.com/office/word/2020/wordml/sdtdatahash" xmlns:w16se="http://schemas.microsoft.com/office/word/2015/wordml/symex" xmlns:wpg="http://schemas.microsoft.com/office/word/2010/wordprocessingGroup" xmlns:wpi="http://schemas.microsoft.com/office/word/2010/wordprocessingInk" xmlns:wne="http://schemas.microsoft.com/office/word/2006/wordml" xmlns:wps="http://schemas.microsoft.com/office/word/2010/wordprocessingShape" mc:Ignorable="w14 w15 w16se w16cid w16 w16cex w16sdtdh wp14">
+<w:numbering xmlns:wpc="http://schemas.microsoft.com/office/word/2010/wordprocessingCanvas" xmlns:cx="http://schemas.microsoft.com/office/drawing/2014/chartex" xmlns:cx1="http://schemas.microsoft.com/office/drawing/2015/9/8/chartex" xmlns:cx2="http://schemas.microsoft.com/office/drawing/2015/10/21/chartex" xmlns:cx3="http://schemas.microsoft.com/office/drawing/2016/5/9/chartex" xmlns:cx4="http://schemas.microsoft.com/office/drawing/2016/5/10/chartex" xmlns:cx5="http://schemas.microsoft.com/office/drawing/2016/5/11/chartex" xmlns:cx6="http://schemas.microsoft.com/office/drawing/2016/5/12/chartex" xmlns:cx7="http://schemas.microsoft.com/office/drawing/2016/5/13/chartex" xmlns:cx8="http://schemas.microsoft.com/office/drawing/2016/5/14/chartex" xmlns:mc="http://schemas.openxmlformats.org/markup-compatibility/2006" xmlns:aink="http://schemas.microsoft.com/office/drawing/2016/ink" xmlns:am3d="http://schemas.microsoft.com/office/drawing/2017/model3d" xmlns:o="urn:schemas-microsoft-com:office:office" xmlns:oel="http://schemas.microsoft.com/office/2019/extlst" xmlns:r="http://schemas.openxmlformats.org/officeDocument/2006/relationships" xmlns:m="http://schemas.openxmlformats.org/officeDocument/2006/math" xmlns:v="urn:schemas-microsoft-com:vml" xmlns:wp14="http://schemas.microsoft.com/office/word/2010/wordprocessingDrawing" xmlns:wp="http://schemas.openxmlformats.org/drawingml/2006/wordprocessingDrawing" xmlns:w10="urn:schemas-microsoft-com:office:word" xmlns:w="http://schemas.openxmlformats.org/wordprocessingml/2006/main" xmlns:w14="http://schemas.microsoft.com/office/word/2010/wordml" xmlns:w15="http://schemas.microsoft.com/office/word/2012/wordml" xmlns:w16cex="http://schemas.microsoft.com/office/word/2018/wordml/cex" xmlns:w16cid="http://schemas.microsoft.com/office/word/2016/wordml/cid" xmlns:w16="http://schemas.microsoft.com/office/word/2018/wordml" xmlns:w16sdtdh="http://schemas.microsoft.com/office/word/2020/wordml/sdtdatahash" xmlns:w16se="http://schemas.microsoft.com/office/word/2015/wordml/symex" xmlns:wpg="http://schemas.microsoft.com/office/word/2010/wordprocessingGroup" xmlns:wpi="http://schemas.microsoft.com/office/word/2010/wordprocessingInk" xmlns:wne="http://schemas.microsoft.com/office/word/2006/wordml" xmlns:wps="http://schemas.microsoft.com/office/word/2010/wordprocessingShape" mc:Ignorable="w14 w15 w16se w16cid w16 w16cex w16sdtdh wp14">
   <w:abstractNum w:abstractNumId="0" w15:restartNumberingAfterBreak="0">
     <w:nsid w:val="05BB10D8"/>
     <w:multiLevelType w:val="hybridMultilevel"/>

</xml_diff>

<commit_message>
added pictures to brake light documentation
</commit_message>
<xml_diff>
--- a/03 - Electrical Documentation/Brakelight_and_Brakes.docx
+++ b/03 - Electrical Documentation/Brakelight_and_Brakes.docx
@@ -296,25 +296,7 @@
               <w:rPr>
                 <w:rStyle w:val="Hyperlink"/>
               </w:rPr>
-              <w:t>2.0 Hard</w:t>
-            </w:r>
-            <w:r>
-              <w:rPr>
-                <w:rStyle w:val="Hyperlink"/>
-              </w:rPr>
-              <w:t>w</w:t>
-            </w:r>
-            <w:r>
-              <w:rPr>
-                <w:rStyle w:val="Hyperlink"/>
-              </w:rPr>
-              <w:t>a</w:t>
-            </w:r>
-            <w:r>
-              <w:rPr>
-                <w:rStyle w:val="Hyperlink"/>
-              </w:rPr>
-              <w:t>re Reference</w:t>
+              <w:t>2.0 Hardware Reference</w:t>
             </w:r>
             <w:r>
               <w:rPr>
@@ -435,89 +417,61 @@
               <w:szCs w:val="22"/>
             </w:rPr>
           </w:pPr>
-          <w:r>
-            <w:fldChar w:fldCharType="begin"/>
-          </w:r>
-          <w:r>
-            <w:instrText>HYPERLINK \l "_Toc73403074"</w:instrText>
-          </w:r>
-          <w:r>
-            <w:fldChar w:fldCharType="separate"/>
-          </w:r>
-          <w:r>
-            <w:rPr>
-              <w:rStyle w:val="Hyperlink"/>
-            </w:rPr>
-            <w:t>2</w:t>
-          </w:r>
-          <w:r>
-            <w:rPr>
-              <w:rStyle w:val="Hyperlink"/>
-            </w:rPr>
-            <w:t>.</w:t>
-          </w:r>
-          <w:r>
-            <w:rPr>
-              <w:rStyle w:val="Hyperlink"/>
-            </w:rPr>
-            <w:t xml:space="preserve">1.1 </w:t>
-          </w:r>
-          <w:r>
-            <w:rPr>
-              <w:rStyle w:val="Hyperlink"/>
-            </w:rPr>
-            <w:t>W</w:t>
-          </w:r>
-          <w:r>
-            <w:rPr>
-              <w:rStyle w:val="Hyperlink"/>
-            </w:rPr>
-            <w:t>iring</w:t>
-          </w:r>
-          <w:r>
-            <w:rPr>
-              <w:webHidden/>
-            </w:rPr>
-            <w:tab/>
-          </w:r>
-          <w:r>
-            <w:rPr>
-              <w:webHidden/>
-            </w:rPr>
-            <w:fldChar w:fldCharType="begin"/>
-          </w:r>
-          <w:r>
-            <w:rPr>
-              <w:webHidden/>
-            </w:rPr>
-            <w:instrText xml:space="preserve"> PAGEREF _Toc73403074 \h </w:instrText>
-          </w:r>
-          <w:r>
-            <w:rPr>
-              <w:webHidden/>
-            </w:rPr>
-          </w:r>
-          <w:r>
-            <w:rPr>
-              <w:webHidden/>
-            </w:rPr>
-            <w:fldChar w:fldCharType="separate"/>
-          </w:r>
-          <w:r>
-            <w:rPr>
-              <w:webHidden/>
-            </w:rPr>
-            <w:t>3</w:t>
-          </w:r>
-          <w:r>
-            <w:rPr>
-              <w:webHidden/>
-            </w:rPr>
-            <w:fldChar w:fldCharType="end"/>
-          </w:r>
-          <w:r>
-            <w:fldChar w:fldCharType="end"/>
-          </w:r>
+          <w:hyperlink w:anchor="_Toc73403074" w:history="1">
+            <w:r>
+              <w:rPr>
+                <w:rStyle w:val="Hyperlink"/>
+              </w:rPr>
+              <w:t xml:space="preserve">2.1.1 </w:t>
+            </w:r>
+            <w:r>
+              <w:rPr>
+                <w:rStyle w:val="Hyperlink"/>
+              </w:rPr>
+              <w:t>Wiring</w:t>
+            </w:r>
+            <w:r>
+              <w:rPr>
+                <w:webHidden/>
+              </w:rPr>
+              <w:tab/>
+            </w:r>
+            <w:r>
+              <w:rPr>
+                <w:webHidden/>
+              </w:rPr>
+              <w:fldChar w:fldCharType="begin"/>
+            </w:r>
+            <w:r>
+              <w:rPr>
+                <w:webHidden/>
+              </w:rPr>
+              <w:instrText xml:space="preserve"> PAGEREF _Toc73403074 \h </w:instrText>
+            </w:r>
+            <w:r>
+              <w:rPr>
+                <w:webHidden/>
+              </w:rPr>
+            </w:r>
+            <w:r>
+              <w:rPr>
+                <w:webHidden/>
+              </w:rPr>
+              <w:fldChar w:fldCharType="separate"/>
+            </w:r>
+            <w:r>
+              <w:rPr>
+                <w:webHidden/>
+              </w:rPr>
+              <w:t>3</w:t>
+            </w:r>
+            <w:r>
+              <w:rPr>
+                <w:webHidden/>
+              </w:rPr>
+              <w:fldChar w:fldCharType="end"/>
+            </w:r>
+          </w:hyperlink>
         </w:p>
         <w:p>
           <w:pPr>
@@ -950,15 +904,418 @@
         <w:t>brake pressure sensors, but that is up to the discretion of the breaks lead.</w:t>
       </w:r>
     </w:p>
+    <w:p/>
+    <w:p/>
+    <w:p/>
+    <w:p/>
+    <w:p/>
+    <w:p/>
+    <w:p/>
+    <w:p/>
+    <w:p/>
+    <w:p/>
+    <w:p/>
     <w:p>
       <w:pPr>
         <w:pStyle w:val="Heading3"/>
       </w:pPr>
       <w:r>
+        <w:lastRenderedPageBreak/>
         <w:t>Wiring</w:t>
       </w:r>
     </w:p>
-    <w:p/>
+    <w:p>
+      <w:r>
+        <w:t xml:space="preserve">When wiring the kill switch, there are some important things to note. The red </w:t>
+      </w:r>
+      <w:proofErr w:type="spellStart"/>
+      <w:r>
+        <w:t>wire</w:t>
+      </w:r>
+      <w:proofErr w:type="spellEnd"/>
+      <w:r>
+        <w:t xml:space="preserve"> is </w:t>
+      </w:r>
+      <w:proofErr w:type="spellStart"/>
+      <w:r>
+        <w:t>vcc</w:t>
+      </w:r>
+      <w:proofErr w:type="spellEnd"/>
+      <w:r>
+        <w:t xml:space="preserve">, the white wire is </w:t>
+      </w:r>
+      <w:proofErr w:type="spellStart"/>
+      <w:r>
+        <w:t>gnd</w:t>
+      </w:r>
+      <w:proofErr w:type="spellEnd"/>
+      <w:r>
+        <w:t xml:space="preserve">, and </w:t>
+      </w:r>
+      <w:r>
+        <w:rPr>
+          <w:b/>
+          <w:bCs/>
+          <w:i/>
+          <w:iCs/>
+        </w:rPr>
+        <w:t>the black wire we do not use</w:t>
+      </w:r>
+      <w:r>
+        <w:t xml:space="preserve"> so you can just fold it back and cover it with heat shrink. </w:t>
+      </w:r>
+    </w:p>
+    <w:p>
+      <w:r>
+        <w:rPr>
+          <w:noProof/>
+        </w:rPr>
+        <w:drawing>
+          <wp:inline distT="0" distB="0" distL="0" distR="0" wp14:anchorId="41F370F0" wp14:editId="2E9983D9">
+            <wp:extent cx="1712516" cy="2671585"/>
+            <wp:effectExtent l="2857" t="0" r="5398" b="5397"/>
+            <wp:docPr id="3" name="Picture 3" descr="A picture containing table, indoor&#10;&#10;Description automatically generated"/>
+            <wp:cNvGraphicFramePr>
+              <a:graphicFrameLocks xmlns:a="http://schemas.openxmlformats.org/drawingml/2006/main" noChangeAspect="1"/>
+            </wp:cNvGraphicFramePr>
+            <a:graphic xmlns:a="http://schemas.openxmlformats.org/drawingml/2006/main">
+              <a:graphicData uri="http://schemas.openxmlformats.org/drawingml/2006/picture">
+                <pic:pic xmlns:pic="http://schemas.openxmlformats.org/drawingml/2006/picture">
+                  <pic:nvPicPr>
+                    <pic:cNvPr id="3" name="Picture 3" descr="A picture containing table, indoor&#10;&#10;Description automatically generated"/>
+                    <pic:cNvPicPr/>
+                  </pic:nvPicPr>
+                  <pic:blipFill rotWithShape="1">
+                    <a:blip r:embed="rId13" cstate="print">
+                      <a:extLst>
+                        <a:ext uri="{28A0092B-C50C-407E-A947-70E740481C1C}">
+                          <a14:useLocalDpi xmlns:a14="http://schemas.microsoft.com/office/drawing/2010/main" val="0"/>
+                        </a:ext>
+                      </a:extLst>
+                    </a:blip>
+                    <a:srcRect l="8665" t="9990" r="15520" b="1305"/>
+                    <a:stretch/>
+                  </pic:blipFill>
+                  <pic:spPr bwMode="auto">
+                    <a:xfrm rot="16200000">
+                      <a:off x="0" y="0"/>
+                      <a:ext cx="1725841" cy="2692373"/>
+                    </a:xfrm>
+                    <a:prstGeom prst="rect">
+                      <a:avLst/>
+                    </a:prstGeom>
+                    <a:ln>
+                      <a:noFill/>
+                    </a:ln>
+                    <a:extLst>
+                      <a:ext uri="{53640926-AAD7-44D8-BBD7-CCE9431645EC}">
+                        <a14:shadowObscured xmlns:a14="http://schemas.microsoft.com/office/drawing/2010/main"/>
+                      </a:ext>
+                    </a:extLst>
+                  </pic:spPr>
+                </pic:pic>
+              </a:graphicData>
+            </a:graphic>
+          </wp:inline>
+        </w:drawing>
+      </w:r>
+      <w:r>
+        <w:rPr>
+          <w:noProof/>
+        </w:rPr>
+        <w:drawing>
+          <wp:inline distT="0" distB="0" distL="0" distR="0" wp14:anchorId="6D880F5B" wp14:editId="321CCD78">
+            <wp:extent cx="1706546" cy="3365471"/>
+            <wp:effectExtent l="0" t="3810" r="4445" b="4445"/>
+            <wp:docPr id="4" name="Picture 4" descr="A picture containing indoor&#10;&#10;Description automatically generated"/>
+            <wp:cNvGraphicFramePr>
+              <a:graphicFrameLocks xmlns:a="http://schemas.openxmlformats.org/drawingml/2006/main" noChangeAspect="1"/>
+            </wp:cNvGraphicFramePr>
+            <a:graphic xmlns:a="http://schemas.openxmlformats.org/drawingml/2006/main">
+              <a:graphicData uri="http://schemas.openxmlformats.org/drawingml/2006/picture">
+                <pic:pic xmlns:pic="http://schemas.openxmlformats.org/drawingml/2006/picture">
+                  <pic:nvPicPr>
+                    <pic:cNvPr id="4" name="Picture 4" descr="A picture containing indoor&#10;&#10;Description automatically generated"/>
+                    <pic:cNvPicPr/>
+                  </pic:nvPicPr>
+                  <pic:blipFill rotWithShape="1">
+                    <a:blip r:embed="rId14" cstate="print">
+                      <a:extLst>
+                        <a:ext uri="{28A0092B-C50C-407E-A947-70E740481C1C}">
+                          <a14:useLocalDpi xmlns:a14="http://schemas.microsoft.com/office/drawing/2010/main" val="0"/>
+                        </a:ext>
+                      </a:extLst>
+                    </a:blip>
+                    <a:srcRect l="8290" r="24100"/>
+                    <a:stretch/>
+                  </pic:blipFill>
+                  <pic:spPr bwMode="auto">
+                    <a:xfrm rot="16200000">
+                      <a:off x="0" y="0"/>
+                      <a:ext cx="1711344" cy="3374933"/>
+                    </a:xfrm>
+                    <a:prstGeom prst="rect">
+                      <a:avLst/>
+                    </a:prstGeom>
+                    <a:ln>
+                      <a:noFill/>
+                    </a:ln>
+                    <a:extLst>
+                      <a:ext uri="{53640926-AAD7-44D8-BBD7-CCE9431645EC}">
+                        <a14:shadowObscured xmlns:a14="http://schemas.microsoft.com/office/drawing/2010/main"/>
+                      </a:ext>
+                    </a:extLst>
+                  </pic:spPr>
+                </pic:pic>
+              </a:graphicData>
+            </a:graphic>
+          </wp:inline>
+        </w:drawing>
+      </w:r>
+    </w:p>
+    <w:p>
+      <w:r>
+        <w:t>When crimping the connectors on, after stripping the wires slide the green rubber covers onto the wire, align the pin’s largest back ring with the rubber cover, and then use the crimping tool to crimp.</w:t>
+      </w:r>
+      <w:r>
+        <w:t xml:space="preserve"> </w:t>
+      </w:r>
+      <w:r>
+        <w:rPr>
+          <w:noProof/>
+        </w:rPr>
+        <w:drawing>
+          <wp:inline distT="0" distB="0" distL="0" distR="0" wp14:anchorId="74FF9EFF" wp14:editId="25B19EF9">
+            <wp:extent cx="3003569" cy="1909187"/>
+            <wp:effectExtent l="0" t="0" r="0" b="0"/>
+            <wp:docPr id="5" name="Picture 5" descr="A picture containing floor, indoor&#10;&#10;Description automatically generated"/>
+            <wp:cNvGraphicFramePr>
+              <a:graphicFrameLocks xmlns:a="http://schemas.openxmlformats.org/drawingml/2006/main" noChangeAspect="1"/>
+            </wp:cNvGraphicFramePr>
+            <a:graphic xmlns:a="http://schemas.openxmlformats.org/drawingml/2006/main">
+              <a:graphicData uri="http://schemas.openxmlformats.org/drawingml/2006/picture">
+                <pic:pic xmlns:pic="http://schemas.openxmlformats.org/drawingml/2006/picture">
+                  <pic:nvPicPr>
+                    <pic:cNvPr id="5" name="Picture 5" descr="A picture containing floor, indoor&#10;&#10;Description automatically generated"/>
+                    <pic:cNvPicPr/>
+                  </pic:nvPicPr>
+                  <pic:blipFill rotWithShape="1">
+                    <a:blip r:embed="rId15" cstate="print">
+                      <a:extLst>
+                        <a:ext uri="{28A0092B-C50C-407E-A947-70E740481C1C}">
+                          <a14:useLocalDpi xmlns:a14="http://schemas.microsoft.com/office/drawing/2010/main" val="0"/>
+                        </a:ext>
+                      </a:extLst>
+                    </a:blip>
+                    <a:srcRect l="18302" t="38587" r="18774" b="31415"/>
+                    <a:stretch/>
+                  </pic:blipFill>
+                  <pic:spPr bwMode="auto">
+                    <a:xfrm>
+                      <a:off x="0" y="0"/>
+                      <a:ext cx="3028295" cy="1924904"/>
+                    </a:xfrm>
+                    <a:prstGeom prst="rect">
+                      <a:avLst/>
+                    </a:prstGeom>
+                    <a:ln>
+                      <a:noFill/>
+                    </a:ln>
+                    <a:extLst>
+                      <a:ext uri="{53640926-AAD7-44D8-BBD7-CCE9431645EC}">
+                        <a14:shadowObscured xmlns:a14="http://schemas.microsoft.com/office/drawing/2010/main"/>
+                      </a:ext>
+                    </a:extLst>
+                  </pic:spPr>
+                </pic:pic>
+              </a:graphicData>
+            </a:graphic>
+          </wp:inline>
+        </w:drawing>
+      </w:r>
+      <w:r>
+        <w:rPr>
+          <w:noProof/>
+        </w:rPr>
+        <w:drawing>
+          <wp:inline distT="0" distB="0" distL="0" distR="0" wp14:anchorId="651D98AE" wp14:editId="4713819E">
+            <wp:extent cx="1889840" cy="2393193"/>
+            <wp:effectExtent l="2540" t="0" r="5080" b="5080"/>
+            <wp:docPr id="8" name="Picture 8" descr="A picture containing text, indoor, table, desk&#10;&#10;Description automatically generated"/>
+            <wp:cNvGraphicFramePr>
+              <a:graphicFrameLocks xmlns:a="http://schemas.openxmlformats.org/drawingml/2006/main" noChangeAspect="1"/>
+            </wp:cNvGraphicFramePr>
+            <a:graphic xmlns:a="http://schemas.openxmlformats.org/drawingml/2006/main">
+              <a:graphicData uri="http://schemas.openxmlformats.org/drawingml/2006/picture">
+                <pic:pic xmlns:pic="http://schemas.openxmlformats.org/drawingml/2006/picture">
+                  <pic:nvPicPr>
+                    <pic:cNvPr id="8" name="Picture 8" descr="A picture containing text, indoor, table, desk&#10;&#10;Description automatically generated"/>
+                    <pic:cNvPicPr/>
+                  </pic:nvPicPr>
+                  <pic:blipFill rotWithShape="1">
+                    <a:blip r:embed="rId16" cstate="print">
+                      <a:extLst>
+                        <a:ext uri="{28A0092B-C50C-407E-A947-70E740481C1C}">
+                          <a14:useLocalDpi xmlns:a14="http://schemas.microsoft.com/office/drawing/2010/main" val="0"/>
+                        </a:ext>
+                      </a:extLst>
+                    </a:blip>
+                    <a:srcRect l="26760" t="30440"/>
+                    <a:stretch/>
+                  </pic:blipFill>
+                  <pic:spPr bwMode="auto">
+                    <a:xfrm rot="16200000">
+                      <a:off x="0" y="0"/>
+                      <a:ext cx="1906356" cy="2414108"/>
+                    </a:xfrm>
+                    <a:prstGeom prst="rect">
+                      <a:avLst/>
+                    </a:prstGeom>
+                    <a:ln>
+                      <a:noFill/>
+                    </a:ln>
+                    <a:extLst>
+                      <a:ext uri="{53640926-AAD7-44D8-BBD7-CCE9431645EC}">
+                        <a14:shadowObscured xmlns:a14="http://schemas.microsoft.com/office/drawing/2010/main"/>
+                      </a:ext>
+                    </a:extLst>
+                  </pic:spPr>
+                </pic:pic>
+              </a:graphicData>
+            </a:graphic>
+          </wp:inline>
+        </w:drawing>
+      </w:r>
+    </w:p>
+    <w:p>
+      <w:r>
+        <w:t xml:space="preserve">Then you can just push the pins into their housing. Remember that male pins go with female housing. Refer to the wiring standards document to confirm which pin is </w:t>
+      </w:r>
+      <w:proofErr w:type="spellStart"/>
+      <w:r>
+        <w:t>gnd</w:t>
+      </w:r>
+      <w:proofErr w:type="spellEnd"/>
+      <w:r>
+        <w:t xml:space="preserve"> and which is </w:t>
+      </w:r>
+      <w:proofErr w:type="spellStart"/>
+      <w:r>
+        <w:t>vcc</w:t>
+      </w:r>
+      <w:proofErr w:type="spellEnd"/>
+      <w:r>
+        <w:t>. When pushing both pins into their housing, make sure that they are in the same orientation to properly align the pins in the center of the housing and protect them from breaking.</w:t>
+      </w:r>
+    </w:p>
+    <w:p>
+      <w:r>
+        <w:rPr>
+          <w:noProof/>
+        </w:rPr>
+        <w:drawing>
+          <wp:inline distT="0" distB="0" distL="0" distR="0" wp14:anchorId="0CC35750" wp14:editId="4B12B56B">
+            <wp:extent cx="2198455" cy="2019719"/>
+            <wp:effectExtent l="0" t="0" r="0" b="0"/>
+            <wp:docPr id="6" name="Picture 6" descr="A picture containing person, indoor&#10;&#10;Description automatically generated"/>
+            <wp:cNvGraphicFramePr>
+              <a:graphicFrameLocks xmlns:a="http://schemas.openxmlformats.org/drawingml/2006/main" noChangeAspect="1"/>
+            </wp:cNvGraphicFramePr>
+            <a:graphic xmlns:a="http://schemas.openxmlformats.org/drawingml/2006/main">
+              <a:graphicData uri="http://schemas.openxmlformats.org/drawingml/2006/picture">
+                <pic:pic xmlns:pic="http://schemas.openxmlformats.org/drawingml/2006/picture">
+                  <pic:nvPicPr>
+                    <pic:cNvPr id="6" name="Picture 6" descr="A picture containing person, indoor&#10;&#10;Description automatically generated"/>
+                    <pic:cNvPicPr/>
+                  </pic:nvPicPr>
+                  <pic:blipFill rotWithShape="1">
+                    <a:blip r:embed="rId17" cstate="print">
+                      <a:extLst>
+                        <a:ext uri="{28A0092B-C50C-407E-A947-70E740481C1C}">
+                          <a14:useLocalDpi xmlns:a14="http://schemas.microsoft.com/office/drawing/2010/main" val="0"/>
+                        </a:ext>
+                      </a:extLst>
+                    </a:blip>
+                    <a:srcRect l="37694" t="44795" r="18556" b="25060"/>
+                    <a:stretch/>
+                  </pic:blipFill>
+                  <pic:spPr bwMode="auto">
+                    <a:xfrm>
+                      <a:off x="0" y="0"/>
+                      <a:ext cx="2216772" cy="2036546"/>
+                    </a:xfrm>
+                    <a:prstGeom prst="rect">
+                      <a:avLst/>
+                    </a:prstGeom>
+                    <a:ln>
+                      <a:noFill/>
+                    </a:ln>
+                    <a:extLst>
+                      <a:ext uri="{53640926-AAD7-44D8-BBD7-CCE9431645EC}">
+                        <a14:shadowObscured xmlns:a14="http://schemas.microsoft.com/office/drawing/2010/main"/>
+                      </a:ext>
+                    </a:extLst>
+                  </pic:spPr>
+                </pic:pic>
+              </a:graphicData>
+            </a:graphic>
+          </wp:inline>
+        </w:drawing>
+      </w:r>
+      <w:r>
+        <w:rPr>
+          <w:noProof/>
+        </w:rPr>
+        <w:drawing>
+          <wp:inline distT="0" distB="0" distL="0" distR="0" wp14:anchorId="0994C756" wp14:editId="38B905C6">
+            <wp:extent cx="2130166" cy="2020458"/>
+            <wp:effectExtent l="0" t="0" r="3810" b="0"/>
+            <wp:docPr id="7" name="Picture 7" descr="A hand holding a black video game controller&#10;&#10;Description automatically generated with low confidence"/>
+            <wp:cNvGraphicFramePr>
+              <a:graphicFrameLocks xmlns:a="http://schemas.openxmlformats.org/drawingml/2006/main" noChangeAspect="1"/>
+            </wp:cNvGraphicFramePr>
+            <a:graphic xmlns:a="http://schemas.openxmlformats.org/drawingml/2006/main">
+              <a:graphicData uri="http://schemas.openxmlformats.org/drawingml/2006/picture">
+                <pic:pic xmlns:pic="http://schemas.openxmlformats.org/drawingml/2006/picture">
+                  <pic:nvPicPr>
+                    <pic:cNvPr id="7" name="Picture 7" descr="A hand holding a black video game controller&#10;&#10;Description automatically generated with low confidence"/>
+                    <pic:cNvPicPr/>
+                  </pic:nvPicPr>
+                  <pic:blipFill rotWithShape="1">
+                    <a:blip r:embed="rId18" cstate="print">
+                      <a:extLst>
+                        <a:ext uri="{28A0092B-C50C-407E-A947-70E740481C1C}">
+                          <a14:useLocalDpi xmlns:a14="http://schemas.microsoft.com/office/drawing/2010/main" val="0"/>
+                        </a:ext>
+                      </a:extLst>
+                    </a:blip>
+                    <a:srcRect t="30066" r="33745" b="22802"/>
+                    <a:stretch/>
+                  </pic:blipFill>
+                  <pic:spPr bwMode="auto">
+                    <a:xfrm>
+                      <a:off x="0" y="0"/>
+                      <a:ext cx="2158562" cy="2047392"/>
+                    </a:xfrm>
+                    <a:prstGeom prst="rect">
+                      <a:avLst/>
+                    </a:prstGeom>
+                    <a:ln>
+                      <a:noFill/>
+                    </a:ln>
+                    <a:extLst>
+                      <a:ext uri="{53640926-AAD7-44D8-BBD7-CCE9431645EC}">
+                        <a14:shadowObscured xmlns:a14="http://schemas.microsoft.com/office/drawing/2010/main"/>
+                      </a:ext>
+                    </a:extLst>
+                  </pic:spPr>
+                </pic:pic>
+              </a:graphicData>
+            </a:graphic>
+          </wp:inline>
+        </w:drawing>
+      </w:r>
+    </w:p>
     <w:p>
       <w:pPr>
         <w:pStyle w:val="Heading1"/>
@@ -1048,7 +1405,7 @@
       </w:r>
     </w:p>
     <w:sectPr>
-      <w:footerReference w:type="default" r:id="rId13"/>
+      <w:footerReference w:type="default" r:id="rId19"/>
       <w:pgSz w:w="12240" w:h="15840"/>
       <w:pgMar w:top="720" w:right="720" w:bottom="720" w:left="720" w:header="720" w:footer="144" w:gutter="0"/>
       <w:cols w:space="720"/>

</xml_diff>